<commit_message>
Se realizó ejemplo de for y for of con fer
</commit_message>
<xml_diff>
--- a/Ingles/Notas Inglés.docx
+++ b/Ingles/Notas Inglés.docx
@@ -271,30 +271,8 @@
       </w:r>
     </w:p>
     <w:p>
-      <w:pPr>
-        <w:rPr>
-          <w:lang w:val="en-US"/>
-        </w:rPr>
-      </w:pPr>
-      <w:r>
-        <w:rPr>
-          <w:lang w:val="en-US"/>
-        </w:rPr>
-        <w:t>¨</w:t>
-      </w:r>
-      <w:proofErr w:type="spellStart"/>
-      <w:r>
-        <w:rPr>
-          <w:lang w:val="en-US"/>
-        </w:rPr>
-        <w:t>Apática</w:t>
-      </w:r>
-      <w:proofErr w:type="spellEnd"/>
-      <w:r>
-        <w:rPr>
-          <w:lang w:val="en-US"/>
-        </w:rPr>
-        <w:t>”</w:t>
+      <w:r>
+        <w:t>¨Apática”</w:t>
       </w:r>
     </w:p>
     <w:p>
@@ -456,77 +434,768 @@
       </w:pPr>
     </w:p>
     <w:p>
-      <w:pPr>
-        <w:rPr>
+      <w:r>
+        <w:t xml:space="preserve">Prueba de concepto </w:t>
+      </w:r>
+    </w:p>
+    <w:p>
+      <w:pPr>
+        <w:rPr>
+          <w:u w:val="single"/>
+        </w:rPr>
+      </w:pPr>
+    </w:p>
+    <w:p>
+      <w:pPr>
+        <w:jc w:val="right"/>
+      </w:pPr>
+      <w:r>
+        <w:t>/04/2020</w:t>
+      </w:r>
+    </w:p>
+    <w:p>
+      <w:pPr>
+        <w:pStyle w:val="Prrafodelista"/>
+        <w:numPr>
+          <w:ilvl w:val="0"/>
+          <w:numId w:val="1"/>
+        </w:numPr>
+        <w:rPr>
+          <w:u w:val="single"/>
+        </w:rPr>
+      </w:pPr>
+      <w:r>
+        <w:rPr>
+          <w:u w:val="single"/>
+        </w:rPr>
+        <w:t xml:space="preserve">Leer sobre </w:t>
+      </w:r>
+      <w:proofErr w:type="spellStart"/>
+      <w:r>
+        <w:rPr>
+          <w:u w:val="single"/>
+        </w:rPr>
+        <w:t>sofftek</w:t>
+      </w:r>
+      <w:proofErr w:type="spellEnd"/>
+    </w:p>
+    <w:p>
+      <w:pPr>
+        <w:pStyle w:val="Prrafodelista"/>
+        <w:numPr>
+          <w:ilvl w:val="0"/>
+          <w:numId w:val="1"/>
+        </w:numPr>
+        <w:rPr>
+          <w:u w:val="single"/>
+        </w:rPr>
+      </w:pPr>
+      <w:r>
+        <w:rPr>
+          <w:u w:val="single"/>
+        </w:rPr>
+        <w:t>Hablar sobre dichos o expresiones de donde provenga mi cliente.</w:t>
+      </w:r>
+    </w:p>
+    <w:p>
+      <w:pPr>
+        <w:pStyle w:val="Prrafodelista"/>
+        <w:numPr>
+          <w:ilvl w:val="0"/>
+          <w:numId w:val="1"/>
+        </w:numPr>
+        <w:rPr>
+          <w:u w:val="single"/>
+        </w:rPr>
+      </w:pPr>
+      <w:r>
+        <w:rPr>
+          <w:u w:val="single"/>
+        </w:rPr>
+        <w:t>Ver la religión de donde es la empresa</w:t>
+      </w:r>
+    </w:p>
+    <w:p>
+      <w:pPr>
+        <w:pStyle w:val="Prrafodelista"/>
+        <w:numPr>
+          <w:ilvl w:val="0"/>
+          <w:numId w:val="1"/>
+        </w:numPr>
+        <w:rPr>
+          <w:u w:val="single"/>
+        </w:rPr>
+      </w:pPr>
+      <w:r>
+        <w:rPr>
+          <w:u w:val="single"/>
+        </w:rPr>
+        <w:t xml:space="preserve">Preguntar en el nuevo trabajo que tipo de sintaxis se maneja ahí. </w:t>
+      </w:r>
+    </w:p>
+    <w:p>
+      <w:r>
+        <w:t xml:space="preserve">Carrusel: Las imágenes regresan en círculo, de la 1-6 y regresan nuevamente a la 1. </w:t>
+      </w:r>
+    </w:p>
+    <w:p>
+      <w:r>
+        <w:t xml:space="preserve">Slider: Las imágenes no regresan en círculo, hay que </w:t>
+      </w:r>
+      <w:proofErr w:type="spellStart"/>
+      <w:r>
+        <w:t>escrolear</w:t>
+      </w:r>
+      <w:proofErr w:type="spellEnd"/>
+      <w:r>
+        <w:t xml:space="preserve"> a la 1 desde la 6.</w:t>
+      </w:r>
+    </w:p>
+    <w:p>
+      <w:pPr>
+        <w:rPr>
+          <w:rFonts w:ascii="Georgia" w:eastAsiaTheme="majorEastAsia" w:hAnsi="Georgia" w:cstheme="majorBidi"/>
+          <w:b/>
+          <w:bCs/>
+          <w:color w:val="000000"/>
+          <w:sz w:val="43"/>
+          <w:szCs w:val="43"/>
+        </w:rPr>
+      </w:pPr>
+      <w:proofErr w:type="spellStart"/>
+      <w:r>
+        <w:rPr>
+          <w:rFonts w:ascii="Georgia" w:eastAsiaTheme="majorEastAsia" w:hAnsi="Georgia" w:cstheme="majorBidi"/>
+          <w:b/>
+          <w:bCs/>
+          <w:color w:val="000000"/>
+          <w:sz w:val="43"/>
+          <w:szCs w:val="43"/>
+        </w:rPr>
+        <w:lastRenderedPageBreak/>
+        <w:t>Game</w:t>
+      </w:r>
+      <w:proofErr w:type="spellEnd"/>
+      <w:r>
+        <w:rPr>
+          <w:rFonts w:ascii="Georgia" w:eastAsiaTheme="majorEastAsia" w:hAnsi="Georgia" w:cstheme="majorBidi"/>
+          <w:b/>
+          <w:bCs/>
+          <w:color w:val="000000"/>
+          <w:sz w:val="43"/>
+          <w:szCs w:val="43"/>
+        </w:rPr>
+        <w:t xml:space="preserve"> </w:t>
+      </w:r>
+      <w:proofErr w:type="spellStart"/>
+      <w:r>
+        <w:rPr>
+          <w:rFonts w:ascii="Georgia" w:eastAsiaTheme="majorEastAsia" w:hAnsi="Georgia" w:cstheme="majorBidi"/>
+          <w:b/>
+          <w:bCs/>
+          <w:color w:val="000000"/>
+          <w:sz w:val="43"/>
+          <w:szCs w:val="43"/>
+        </w:rPr>
+        <w:t>of</w:t>
+      </w:r>
+      <w:proofErr w:type="spellEnd"/>
+      <w:r>
+        <w:rPr>
+          <w:rFonts w:ascii="Georgia" w:eastAsiaTheme="majorEastAsia" w:hAnsi="Georgia" w:cstheme="majorBidi"/>
+          <w:b/>
+          <w:bCs/>
+          <w:color w:val="000000"/>
+          <w:sz w:val="43"/>
+          <w:szCs w:val="43"/>
+        </w:rPr>
+        <w:t xml:space="preserve"> </w:t>
+      </w:r>
+      <w:proofErr w:type="spellStart"/>
+      <w:r>
+        <w:rPr>
+          <w:rFonts w:ascii="Georgia" w:eastAsiaTheme="majorEastAsia" w:hAnsi="Georgia" w:cstheme="majorBidi"/>
+          <w:b/>
+          <w:bCs/>
+          <w:color w:val="000000"/>
+          <w:sz w:val="43"/>
+          <w:szCs w:val="43"/>
+        </w:rPr>
+        <w:t>Life</w:t>
+      </w:r>
+      <w:proofErr w:type="spellEnd"/>
+    </w:p>
+    <w:p>
+      <w:pPr>
+        <w:rPr>
+          <w:b/>
+          <w:bCs/>
           <w:lang w:val="en-US"/>
         </w:rPr>
       </w:pPr>
+      <w:r>
+        <w:rPr>
+          <w:b/>
+          <w:bCs/>
+          <w:lang w:val="en-US"/>
+        </w:rPr>
+        <w:t xml:space="preserve">It´s a game </w:t>
+      </w:r>
       <w:proofErr w:type="spellStart"/>
       <w:r>
         <w:rPr>
+          <w:b/>
+          <w:bCs/>
           <w:lang w:val="en-US"/>
         </w:rPr>
-        <w:t>Prueba</w:t>
+        <w:t>with out</w:t>
       </w:r>
       <w:proofErr w:type="spellEnd"/>
       <w:r>
         <w:rPr>
+          <w:b/>
+          <w:bCs/>
           <w:lang w:val="en-US"/>
         </w:rPr>
-        <w:t xml:space="preserve"> de </w:t>
-      </w:r>
+        <w:t xml:space="preserve"> gamers</w:t>
+      </w:r>
+    </w:p>
+    <w:p>
+      <w:r>
+        <w:t>Juego para cero jugadores.</w:t>
+      </w:r>
+      <w:r>
+        <w:t xml:space="preserve"> </w:t>
+      </w:r>
+    </w:p>
+    <w:p>
+      <w:pPr>
+        <w:rPr>
+          <w:b/>
+          <w:bCs/>
+          <w:lang w:val="en-US"/>
+        </w:rPr>
+      </w:pPr>
+      <w:r>
+        <w:rPr>
+          <w:b/>
+          <w:bCs/>
+          <w:lang w:val="en-US"/>
+        </w:rPr>
+        <w:t>grid of square cells,</w:t>
+      </w:r>
+    </w:p>
+    <w:p>
+      <w:pPr>
+        <w:rPr>
+          <w:b/>
+          <w:bCs/>
+          <w:lang w:val="en-US"/>
+        </w:rPr>
+      </w:pPr>
+      <w:r>
+        <w:rPr>
+          <w:rFonts w:ascii="Arial" w:hAnsi="Arial" w:cs="Arial"/>
+          <w:b/>
+          <w:bCs/>
+          <w:color w:val="202122"/>
+          <w:sz w:val="21"/>
+          <w:szCs w:val="21"/>
+          <w:shd w:val="clear" w:color="auto" w:fill="FFFFFF"/>
+          <w:lang w:val="en-US"/>
+        </w:rPr>
+        <w:t>which are the cells that are horizontally, vertically, or diagonally adjacent.</w:t>
+      </w:r>
+    </w:p>
+    <w:p>
+      <w:r>
+        <w:t>Tablero con casillas cuadradas.</w:t>
+      </w:r>
+      <w:r>
+        <w:t xml:space="preserve"> </w:t>
+      </w:r>
+    </w:p>
+    <w:p>
+      <w:pPr>
+        <w:rPr>
+          <w:b/>
+          <w:bCs/>
+        </w:rPr>
+      </w:pPr>
       <w:proofErr w:type="spellStart"/>
       <w:r>
         <w:rPr>
+          <w:b/>
+          <w:bCs/>
+        </w:rPr>
+        <w:t>infinite</w:t>
+      </w:r>
+      <w:proofErr w:type="spellEnd"/>
+    </w:p>
+    <w:p>
+      <w:r>
+        <w:t xml:space="preserve">Infinitas </w:t>
+      </w:r>
+    </w:p>
+    <w:p>
+      <w:pPr>
+        <w:rPr>
+          <w:b/>
+          <w:bCs/>
           <w:lang w:val="en-US"/>
         </w:rPr>
-        <w:t>concepto</w:t>
+      </w:pPr>
+      <w:r>
+        <w:rPr>
+          <w:rFonts w:ascii="Arial" w:hAnsi="Arial" w:cs="Arial"/>
+          <w:b/>
+          <w:bCs/>
+          <w:color w:val="202122"/>
+          <w:sz w:val="21"/>
+          <w:szCs w:val="21"/>
+          <w:shd w:val="clear" w:color="auto" w:fill="FFFFFF"/>
+          <w:lang w:val="en-US"/>
+        </w:rPr>
+        <w:t>Every cell interacts with its eight </w:t>
+      </w:r>
+      <w:proofErr w:type="spellStart"/>
+      <w:r>
+        <w:rPr>
+          <w:rFonts w:ascii="Arial" w:hAnsi="Arial" w:cs="Arial"/>
+          <w:b/>
+          <w:bCs/>
+          <w:color w:val="202122"/>
+          <w:sz w:val="21"/>
+          <w:szCs w:val="21"/>
+          <w:shd w:val="clear" w:color="auto" w:fill="FFFFFF"/>
+        </w:rPr>
+        <w:fldChar w:fldCharType="begin"/>
+      </w:r>
+      <w:r>
+        <w:rPr>
+          <w:rFonts w:ascii="Arial" w:hAnsi="Arial" w:cs="Arial"/>
+          <w:b/>
+          <w:bCs/>
+          <w:color w:val="202122"/>
+          <w:sz w:val="21"/>
+          <w:szCs w:val="21"/>
+          <w:shd w:val="clear" w:color="auto" w:fill="FFFFFF"/>
+          <w:lang w:val="en-US"/>
+        </w:rPr>
+        <w:instrText xml:space="preserve"> HYPERLINK "https://en.wikipedia.org/wiki/Moore_neighborhood" \o "Moore neighborhood" </w:instrText>
+      </w:r>
+      <w:r>
+        <w:rPr>
+          <w:rFonts w:ascii="Arial" w:hAnsi="Arial" w:cs="Arial"/>
+          <w:b/>
+          <w:bCs/>
+          <w:color w:val="202122"/>
+          <w:sz w:val="21"/>
+          <w:szCs w:val="21"/>
+          <w:shd w:val="clear" w:color="auto" w:fill="FFFFFF"/>
+        </w:rPr>
+        <w:fldChar w:fldCharType="separate"/>
+      </w:r>
+      <w:r>
+        <w:rPr>
+          <w:rStyle w:val="Hipervnculo"/>
+          <w:rFonts w:ascii="Arial" w:hAnsi="Arial" w:cs="Arial"/>
+          <w:b/>
+          <w:bCs/>
+          <w:color w:val="0B0080"/>
+          <w:sz w:val="21"/>
+          <w:szCs w:val="21"/>
+          <w:shd w:val="clear" w:color="auto" w:fill="FFFFFF"/>
+          <w:lang w:val="en-US"/>
+        </w:rPr>
+        <w:t>neighbours</w:t>
       </w:r>
       <w:proofErr w:type="spellEnd"/>
       <w:r>
         <w:rPr>
+          <w:rFonts w:ascii="Arial" w:hAnsi="Arial" w:cs="Arial"/>
+          <w:b/>
+          <w:bCs/>
+          <w:color w:val="202122"/>
+          <w:sz w:val="21"/>
+          <w:szCs w:val="21"/>
+          <w:shd w:val="clear" w:color="auto" w:fill="FFFFFF"/>
+        </w:rPr>
+        <w:fldChar w:fldCharType="end"/>
+      </w:r>
+      <w:r>
+        <w:rPr>
+          <w:rFonts w:ascii="Arial" w:hAnsi="Arial" w:cs="Arial"/>
+          <w:b/>
+          <w:bCs/>
+          <w:color w:val="202122"/>
+          <w:sz w:val="21"/>
+          <w:szCs w:val="21"/>
+          <w:shd w:val="clear" w:color="auto" w:fill="FFFFFF"/>
           <w:lang w:val="en-US"/>
         </w:rPr>
+        <w:t>, </w:t>
+      </w:r>
+    </w:p>
+    <w:p>
+      <w:r>
+        <w:t xml:space="preserve">Se llaman células … pueden estar vivas o muertas. </w:t>
+      </w:r>
+    </w:p>
+    <w:p>
+      <w:pPr>
+        <w:numPr>
+          <w:ilvl w:val="0"/>
+          <w:numId w:val="2"/>
+        </w:numPr>
+        <w:shd w:val="clear" w:color="auto" w:fill="FFFFFF"/>
+        <w:spacing w:before="100" w:beforeAutospacing="1" w:after="24" w:line="240" w:lineRule="auto"/>
+        <w:ind w:left="768"/>
+        <w:rPr>
+          <w:rFonts w:ascii="Arial" w:eastAsia="Times New Roman" w:hAnsi="Arial" w:cs="Arial"/>
+          <w:color w:val="202122"/>
+          <w:sz w:val="21"/>
+          <w:szCs w:val="21"/>
+          <w:lang w:val="en-US" w:eastAsia="es-MX"/>
+        </w:rPr>
+      </w:pPr>
+      <w:r>
+        <w:rPr>
+          <w:rFonts w:ascii="Arial" w:eastAsia="Times New Roman" w:hAnsi="Arial" w:cs="Arial"/>
+          <w:color w:val="202122"/>
+          <w:sz w:val="21"/>
+          <w:szCs w:val="21"/>
+          <w:lang w:val="en-US" w:eastAsia="es-MX"/>
+        </w:rPr>
+        <w:t xml:space="preserve">Any live cell with fewer than two live </w:t>
+      </w:r>
+      <w:proofErr w:type="spellStart"/>
+      <w:r>
+        <w:rPr>
+          <w:rFonts w:ascii="Arial" w:eastAsia="Times New Roman" w:hAnsi="Arial" w:cs="Arial"/>
+          <w:color w:val="202122"/>
+          <w:sz w:val="21"/>
+          <w:szCs w:val="21"/>
+          <w:lang w:val="en-US" w:eastAsia="es-MX"/>
+        </w:rPr>
+        <w:t>neighbours</w:t>
+      </w:r>
+      <w:proofErr w:type="spellEnd"/>
+      <w:r>
+        <w:rPr>
+          <w:rFonts w:ascii="Arial" w:eastAsia="Times New Roman" w:hAnsi="Arial" w:cs="Arial"/>
+          <w:color w:val="202122"/>
+          <w:sz w:val="21"/>
+          <w:szCs w:val="21"/>
+          <w:lang w:val="en-US" w:eastAsia="es-MX"/>
+        </w:rPr>
+        <w:t xml:space="preserve"> dies, as if by underpopulation.</w:t>
+      </w:r>
+    </w:p>
+    <w:p>
+      <w:pPr>
+        <w:numPr>
+          <w:ilvl w:val="0"/>
+          <w:numId w:val="2"/>
+        </w:numPr>
+        <w:shd w:val="clear" w:color="auto" w:fill="FFFFFF"/>
+        <w:spacing w:before="100" w:beforeAutospacing="1" w:after="24" w:line="240" w:lineRule="auto"/>
+        <w:ind w:left="768"/>
+        <w:rPr>
+          <w:rFonts w:ascii="Arial" w:eastAsia="Times New Roman" w:hAnsi="Arial" w:cs="Arial"/>
+          <w:color w:val="202122"/>
+          <w:sz w:val="21"/>
+          <w:szCs w:val="21"/>
+          <w:lang w:val="en-US" w:eastAsia="es-MX"/>
+        </w:rPr>
+      </w:pPr>
+      <w:r>
+        <w:rPr>
+          <w:rFonts w:ascii="Arial" w:eastAsia="Times New Roman" w:hAnsi="Arial" w:cs="Arial"/>
+          <w:color w:val="202122"/>
+          <w:sz w:val="21"/>
+          <w:szCs w:val="21"/>
+          <w:lang w:val="en-US" w:eastAsia="es-MX"/>
+        </w:rPr>
+        <w:t xml:space="preserve">Any live cell with two or three live </w:t>
+      </w:r>
+      <w:proofErr w:type="spellStart"/>
+      <w:r>
+        <w:rPr>
+          <w:rFonts w:ascii="Arial" w:eastAsia="Times New Roman" w:hAnsi="Arial" w:cs="Arial"/>
+          <w:color w:val="202122"/>
+          <w:sz w:val="21"/>
+          <w:szCs w:val="21"/>
+          <w:lang w:val="en-US" w:eastAsia="es-MX"/>
+        </w:rPr>
+        <w:t>neighbours</w:t>
+      </w:r>
+      <w:proofErr w:type="spellEnd"/>
+      <w:r>
+        <w:rPr>
+          <w:rFonts w:ascii="Arial" w:eastAsia="Times New Roman" w:hAnsi="Arial" w:cs="Arial"/>
+          <w:color w:val="202122"/>
+          <w:sz w:val="21"/>
+          <w:szCs w:val="21"/>
+          <w:lang w:val="en-US" w:eastAsia="es-MX"/>
+        </w:rPr>
+        <w:t xml:space="preserve"> lives on to the next generation.</w:t>
+      </w:r>
+    </w:p>
+    <w:p>
+      <w:pPr>
+        <w:numPr>
+          <w:ilvl w:val="0"/>
+          <w:numId w:val="2"/>
+        </w:numPr>
+        <w:shd w:val="clear" w:color="auto" w:fill="FFFFFF"/>
+        <w:spacing w:before="100" w:beforeAutospacing="1" w:after="24" w:line="240" w:lineRule="auto"/>
+        <w:ind w:left="768"/>
+        <w:rPr>
+          <w:rFonts w:ascii="Arial" w:eastAsia="Times New Roman" w:hAnsi="Arial" w:cs="Arial"/>
+          <w:color w:val="202122"/>
+          <w:sz w:val="21"/>
+          <w:szCs w:val="21"/>
+          <w:lang w:val="en-US" w:eastAsia="es-MX"/>
+        </w:rPr>
+      </w:pPr>
+      <w:r>
+        <w:rPr>
+          <w:rFonts w:ascii="Arial" w:eastAsia="Times New Roman" w:hAnsi="Arial" w:cs="Arial"/>
+          <w:color w:val="202122"/>
+          <w:sz w:val="21"/>
+          <w:szCs w:val="21"/>
+          <w:lang w:val="en-US" w:eastAsia="es-MX"/>
+        </w:rPr>
+        <w:t xml:space="preserve">Any live cell with more than three live </w:t>
+      </w:r>
+      <w:proofErr w:type="spellStart"/>
+      <w:r>
+        <w:rPr>
+          <w:rFonts w:ascii="Arial" w:eastAsia="Times New Roman" w:hAnsi="Arial" w:cs="Arial"/>
+          <w:color w:val="202122"/>
+          <w:sz w:val="21"/>
+          <w:szCs w:val="21"/>
+          <w:lang w:val="en-US" w:eastAsia="es-MX"/>
+        </w:rPr>
+        <w:t>neighbours</w:t>
+      </w:r>
+      <w:proofErr w:type="spellEnd"/>
+      <w:r>
+        <w:rPr>
+          <w:rFonts w:ascii="Arial" w:eastAsia="Times New Roman" w:hAnsi="Arial" w:cs="Arial"/>
+          <w:color w:val="202122"/>
+          <w:sz w:val="21"/>
+          <w:szCs w:val="21"/>
+          <w:lang w:val="en-US" w:eastAsia="es-MX"/>
+        </w:rPr>
+        <w:t xml:space="preserve"> dies, as if by overpopulation.</w:t>
+      </w:r>
+    </w:p>
+    <w:p>
+      <w:pPr>
+        <w:numPr>
+          <w:ilvl w:val="0"/>
+          <w:numId w:val="2"/>
+        </w:numPr>
+        <w:shd w:val="clear" w:color="auto" w:fill="FFFFFF"/>
+        <w:spacing w:before="100" w:beforeAutospacing="1" w:after="24" w:line="240" w:lineRule="auto"/>
+        <w:ind w:left="768"/>
+        <w:rPr>
+          <w:rFonts w:ascii="Arial" w:eastAsia="Times New Roman" w:hAnsi="Arial" w:cs="Arial"/>
+          <w:color w:val="202122"/>
+          <w:sz w:val="21"/>
+          <w:szCs w:val="21"/>
+          <w:lang w:val="en-US" w:eastAsia="es-MX"/>
+        </w:rPr>
+      </w:pPr>
+      <w:r>
+        <w:rPr>
+          <w:rFonts w:ascii="Arial" w:eastAsia="Times New Roman" w:hAnsi="Arial" w:cs="Arial"/>
+          <w:color w:val="202122"/>
+          <w:sz w:val="21"/>
+          <w:szCs w:val="21"/>
+          <w:lang w:val="en-US" w:eastAsia="es-MX"/>
+        </w:rPr>
+        <w:t xml:space="preserve">Any dead cell with exactly three live </w:t>
+      </w:r>
+      <w:proofErr w:type="spellStart"/>
+      <w:r>
+        <w:rPr>
+          <w:rFonts w:ascii="Arial" w:eastAsia="Times New Roman" w:hAnsi="Arial" w:cs="Arial"/>
+          <w:color w:val="202122"/>
+          <w:sz w:val="21"/>
+          <w:szCs w:val="21"/>
+          <w:lang w:val="en-US" w:eastAsia="es-MX"/>
+        </w:rPr>
+        <w:t>neighbours</w:t>
+      </w:r>
+      <w:proofErr w:type="spellEnd"/>
+      <w:r>
+        <w:rPr>
+          <w:rFonts w:ascii="Arial" w:eastAsia="Times New Roman" w:hAnsi="Arial" w:cs="Arial"/>
+          <w:color w:val="202122"/>
+          <w:sz w:val="21"/>
+          <w:szCs w:val="21"/>
+          <w:lang w:val="en-US" w:eastAsia="es-MX"/>
+        </w:rPr>
+        <w:t xml:space="preserve"> becomes a live cell, as if by reproduction.</w:t>
+      </w:r>
+    </w:p>
+    <w:p>
+      <w:pPr>
+        <w:rPr>
+          <w:lang w:val="en-US"/>
+        </w:rPr>
+      </w:pPr>
+    </w:p>
+    <w:p>
+      <w:pPr>
+        <w:shd w:val="clear" w:color="auto" w:fill="FFFFFF"/>
+        <w:spacing w:before="120" w:after="120" w:line="240" w:lineRule="auto"/>
+        <w:rPr>
+          <w:rFonts w:ascii="Arial" w:eastAsia="Times New Roman" w:hAnsi="Arial" w:cs="Arial"/>
+          <w:color w:val="202122"/>
+          <w:sz w:val="21"/>
+          <w:szCs w:val="21"/>
+          <w:lang w:val="en-US" w:eastAsia="es-MX"/>
+        </w:rPr>
+      </w:pPr>
+      <w:r>
+        <w:rPr>
+          <w:rFonts w:ascii="Arial" w:eastAsia="Times New Roman" w:hAnsi="Arial" w:cs="Arial"/>
+          <w:color w:val="202122"/>
+          <w:sz w:val="21"/>
+          <w:szCs w:val="21"/>
+          <w:lang w:val="en-US" w:eastAsia="es-MX"/>
+        </w:rPr>
+        <w:t>These rules, which compare the behavior of the automaton to real life, can be condensed into the following:</w:t>
+      </w:r>
+    </w:p>
+    <w:p>
+      <w:pPr>
+        <w:numPr>
+          <w:ilvl w:val="0"/>
+          <w:numId w:val="3"/>
+        </w:numPr>
+        <w:shd w:val="clear" w:color="auto" w:fill="FFFFFF"/>
+        <w:spacing w:before="100" w:beforeAutospacing="1" w:after="24" w:line="240" w:lineRule="auto"/>
+        <w:ind w:left="768"/>
+        <w:rPr>
+          <w:rFonts w:ascii="Arial" w:eastAsia="Times New Roman" w:hAnsi="Arial" w:cs="Arial"/>
+          <w:color w:val="202122"/>
+          <w:sz w:val="21"/>
+          <w:szCs w:val="21"/>
+          <w:lang w:val="en-US" w:eastAsia="es-MX"/>
+        </w:rPr>
+      </w:pPr>
+      <w:r>
+        <w:rPr>
+          <w:rFonts w:ascii="Arial" w:eastAsia="Times New Roman" w:hAnsi="Arial" w:cs="Arial"/>
+          <w:color w:val="202122"/>
+          <w:sz w:val="21"/>
+          <w:szCs w:val="21"/>
+          <w:lang w:val="en-US" w:eastAsia="es-MX"/>
+        </w:rPr>
+        <w:t>Any live cell with two or three live neighbors survives.</w:t>
+      </w:r>
+    </w:p>
+    <w:p>
+      <w:pPr>
+        <w:numPr>
+          <w:ilvl w:val="0"/>
+          <w:numId w:val="3"/>
+        </w:numPr>
+        <w:shd w:val="clear" w:color="auto" w:fill="FFFFFF"/>
+        <w:spacing w:before="100" w:beforeAutospacing="1" w:after="24" w:line="240" w:lineRule="auto"/>
+        <w:ind w:left="768"/>
+        <w:rPr>
+          <w:rFonts w:ascii="Arial" w:eastAsia="Times New Roman" w:hAnsi="Arial" w:cs="Arial"/>
+          <w:color w:val="202122"/>
+          <w:sz w:val="21"/>
+          <w:szCs w:val="21"/>
+          <w:lang w:val="en-US" w:eastAsia="es-MX"/>
+        </w:rPr>
+      </w:pPr>
+      <w:r>
+        <w:rPr>
+          <w:rFonts w:ascii="Arial" w:eastAsia="Times New Roman" w:hAnsi="Arial" w:cs="Arial"/>
+          <w:color w:val="202122"/>
+          <w:sz w:val="21"/>
+          <w:szCs w:val="21"/>
+          <w:lang w:val="en-US" w:eastAsia="es-MX"/>
+        </w:rPr>
+        <w:t>Any dead cell with three live neighbors becomes a live cell.</w:t>
+      </w:r>
+    </w:p>
+    <w:p>
+      <w:pPr>
+        <w:numPr>
+          <w:ilvl w:val="0"/>
+          <w:numId w:val="3"/>
+        </w:numPr>
+        <w:shd w:val="clear" w:color="auto" w:fill="FFFFFF"/>
+        <w:spacing w:before="100" w:beforeAutospacing="1" w:after="24" w:line="240" w:lineRule="auto"/>
+        <w:ind w:left="768"/>
+        <w:rPr>
+          <w:rFonts w:ascii="Arial" w:eastAsia="Times New Roman" w:hAnsi="Arial" w:cs="Arial"/>
+          <w:color w:val="202122"/>
+          <w:sz w:val="21"/>
+          <w:szCs w:val="21"/>
+          <w:lang w:val="en-US" w:eastAsia="es-MX"/>
+        </w:rPr>
+      </w:pPr>
+      <w:r>
+        <w:rPr>
+          <w:rFonts w:ascii="Arial" w:eastAsia="Times New Roman" w:hAnsi="Arial" w:cs="Arial"/>
+          <w:color w:val="202122"/>
+          <w:sz w:val="21"/>
+          <w:szCs w:val="21"/>
+          <w:lang w:val="en-US" w:eastAsia="es-MX"/>
+        </w:rPr>
+        <w:t>All other live cells die in the next generation. Similarly, all other dead cells stay dead.</w:t>
+      </w:r>
+    </w:p>
+    <w:p>
+      <w:pPr>
+        <w:rPr>
+          <w:lang w:val="en-US"/>
+        </w:rPr>
+      </w:pPr>
+    </w:p>
+    <w:p>
+      <w:r>
+        <w:t>Do</w:t>
+      </w:r>
+      <w:r>
+        <w:t xml:space="preserve">s reglas, </w:t>
+      </w:r>
+    </w:p>
+    <w:p/>
+    <w:p>
+      <w:r>
+        <w:t xml:space="preserve">Maquina universal de </w:t>
+      </w:r>
+      <w:proofErr w:type="spellStart"/>
+      <w:r>
+        <w:t>turing</w:t>
+      </w:r>
+      <w:proofErr w:type="spellEnd"/>
+      <w:r>
         <w:t xml:space="preserve"> </w:t>
       </w:r>
-    </w:p>
-    <w:p>
-      <w:pPr>
-        <w:rPr>
-          <w:u w:val="single"/>
-          <w:lang w:val="en-US"/>
-        </w:rPr>
-      </w:pPr>
-    </w:p>
-    <w:p>
-      <w:pPr>
-        <w:jc w:val="right"/>
-        <w:rPr>
-          <w:lang w:val="en-US"/>
-        </w:rPr>
-      </w:pPr>
-      <w:r>
-        <w:rPr>
-          <w:lang w:val="en-US"/>
-        </w:rPr>
-        <w:t>28/04/2020</w:t>
-      </w:r>
-    </w:p>
-    <w:p>
-      <w:pPr>
-        <w:rPr>
-          <w:u w:val="single"/>
-          <w:lang w:val="en-US"/>
-        </w:rPr>
-      </w:pPr>
-    </w:p>
-    <w:p>
-      <w:pPr>
-        <w:rPr>
-          <w:lang w:val="en-US"/>
-        </w:rPr>
-      </w:pPr>
-    </w:p>
+      <w:r>
+        <w:t>--</w:t>
+      </w:r>
+      <w:r>
+        <w:sym w:font="Wingdings" w:char="F0E0"/>
+      </w:r>
+      <w:r>
+        <w:t xml:space="preserve"> </w:t>
+      </w:r>
+    </w:p>
+    <w:p/>
+    <w:p/>
     <w:sectPr>
       <w:pgSz w:w="12240" w:h="15840"/>
       <w:pgMar w:top="1417" w:right="1701" w:bottom="1417" w:left="1701" w:header="708" w:footer="708" w:gutter="0"/>
@@ -535,6 +1204,359 @@
     </w:sectPr>
   </w:body>
 </w:document>
+</file>
+
+<file path=word/numbering.xml><?xml version="1.0" encoding="utf-8"?>
+<w:numbering xmlns:wpc="http://schemas.microsoft.com/office/word/2010/wordprocessingCanvas" xmlns:cx="http://schemas.microsoft.com/office/drawing/2014/chartex" xmlns:cx1="http://schemas.microsoft.com/office/drawing/2015/9/8/chartex" xmlns:cx2="http://schemas.microsoft.com/office/drawing/2015/10/21/chartex" xmlns:cx3="http://schemas.microsoft.com/office/drawing/2016/5/9/chartex" xmlns:cx4="http://schemas.microsoft.com/office/drawing/2016/5/10/chartex" xmlns:cx5="http://schemas.microsoft.com/office/drawing/2016/5/11/chartex" xmlns:cx6="http://schemas.microsoft.com/office/drawing/2016/5/12/chartex" xmlns:cx7="http://schemas.microsoft.com/office/drawing/2016/5/13/chartex" xmlns:cx8="http://schemas.microsoft.com/office/drawing/2016/5/14/chartex" xmlns:mc="http://schemas.openxmlformats.org/markup-compatibility/2006" xmlns:aink="http://schemas.microsoft.com/office/drawing/2016/ink" xmlns:am3d="http://schemas.microsoft.com/office/drawing/2017/model3d" xmlns:o="urn:schemas-microsoft-com:office:office" xmlns:r="http://schemas.openxmlformats.org/officeDocument/2006/relationships" xmlns:m="http://schemas.openxmlformats.org/officeDocument/2006/math" xmlns:v="urn:schemas-microsoft-com:vml" xmlns:wp14="http://schemas.microsoft.com/office/word/2010/wordprocessingDrawing" xmlns:wp="http://schemas.openxmlformats.org/drawingml/2006/wordprocessingDrawing" xmlns:w10="urn:schemas-microsoft-com:office:word" xmlns:w="http://schemas.openxmlformats.org/wordprocessingml/2006/main" xmlns:w14="http://schemas.microsoft.com/office/word/2010/wordml" xmlns:w15="http://schemas.microsoft.com/office/word/2012/wordml" xmlns:w16cex="http://schemas.microsoft.com/office/word/2018/wordml/cex" xmlns:w16cid="http://schemas.microsoft.com/office/word/2016/wordml/cid" xmlns:w16="http://schemas.microsoft.com/office/word/2018/wordml" xmlns:w16se="http://schemas.microsoft.com/office/word/2015/wordml/symex" xmlns:wpg="http://schemas.microsoft.com/office/word/2010/wordprocessingGroup" xmlns:wpi="http://schemas.microsoft.com/office/word/2010/wordprocessingInk" xmlns:wne="http://schemas.microsoft.com/office/word/2006/wordml" xmlns:wps="http://schemas.microsoft.com/office/word/2010/wordprocessingShape" mc:Ignorable="w14 w15 w16se w16cid w16 w16cex wp14">
+  <w:abstractNum w:abstractNumId="0" w15:restartNumberingAfterBreak="0">
+    <w:nsid w:val="1C99414A"/>
+    <w:multiLevelType w:val="multilevel"/>
+    <w:tmpl w:val="D88644B2"/>
+    <w:lvl w:ilvl="0">
+      <w:start w:val="1"/>
+      <w:numFmt w:val="decimal"/>
+      <w:lvlText w:val="%1."/>
+      <w:lvlJc w:val="left"/>
+      <w:pPr>
+        <w:tabs>
+          <w:tab w:val="num" w:pos="720"/>
+        </w:tabs>
+        <w:ind w:left="720" w:hanging="360"/>
+      </w:pPr>
+    </w:lvl>
+    <w:lvl w:ilvl="1" w:tentative="1">
+      <w:start w:val="1"/>
+      <w:numFmt w:val="decimal"/>
+      <w:lvlText w:val="%2."/>
+      <w:lvlJc w:val="left"/>
+      <w:pPr>
+        <w:tabs>
+          <w:tab w:val="num" w:pos="1440"/>
+        </w:tabs>
+        <w:ind w:left="1440" w:hanging="360"/>
+      </w:pPr>
+    </w:lvl>
+    <w:lvl w:ilvl="2" w:tentative="1">
+      <w:start w:val="1"/>
+      <w:numFmt w:val="decimal"/>
+      <w:lvlText w:val="%3."/>
+      <w:lvlJc w:val="left"/>
+      <w:pPr>
+        <w:tabs>
+          <w:tab w:val="num" w:pos="2160"/>
+        </w:tabs>
+        <w:ind w:left="2160" w:hanging="360"/>
+      </w:pPr>
+    </w:lvl>
+    <w:lvl w:ilvl="3" w:tentative="1">
+      <w:start w:val="1"/>
+      <w:numFmt w:val="decimal"/>
+      <w:lvlText w:val="%4."/>
+      <w:lvlJc w:val="left"/>
+      <w:pPr>
+        <w:tabs>
+          <w:tab w:val="num" w:pos="2880"/>
+        </w:tabs>
+        <w:ind w:left="2880" w:hanging="360"/>
+      </w:pPr>
+    </w:lvl>
+    <w:lvl w:ilvl="4" w:tentative="1">
+      <w:start w:val="1"/>
+      <w:numFmt w:val="decimal"/>
+      <w:lvlText w:val="%5."/>
+      <w:lvlJc w:val="left"/>
+      <w:pPr>
+        <w:tabs>
+          <w:tab w:val="num" w:pos="3600"/>
+        </w:tabs>
+        <w:ind w:left="3600" w:hanging="360"/>
+      </w:pPr>
+    </w:lvl>
+    <w:lvl w:ilvl="5" w:tentative="1">
+      <w:start w:val="1"/>
+      <w:numFmt w:val="decimal"/>
+      <w:lvlText w:val="%6."/>
+      <w:lvlJc w:val="left"/>
+      <w:pPr>
+        <w:tabs>
+          <w:tab w:val="num" w:pos="4320"/>
+        </w:tabs>
+        <w:ind w:left="4320" w:hanging="360"/>
+      </w:pPr>
+    </w:lvl>
+    <w:lvl w:ilvl="6" w:tentative="1">
+      <w:start w:val="1"/>
+      <w:numFmt w:val="decimal"/>
+      <w:lvlText w:val="%7."/>
+      <w:lvlJc w:val="left"/>
+      <w:pPr>
+        <w:tabs>
+          <w:tab w:val="num" w:pos="5040"/>
+        </w:tabs>
+        <w:ind w:left="5040" w:hanging="360"/>
+      </w:pPr>
+    </w:lvl>
+    <w:lvl w:ilvl="7" w:tentative="1">
+      <w:start w:val="1"/>
+      <w:numFmt w:val="decimal"/>
+      <w:lvlText w:val="%8."/>
+      <w:lvlJc w:val="left"/>
+      <w:pPr>
+        <w:tabs>
+          <w:tab w:val="num" w:pos="5760"/>
+        </w:tabs>
+        <w:ind w:left="5760" w:hanging="360"/>
+      </w:pPr>
+    </w:lvl>
+    <w:lvl w:ilvl="8" w:tentative="1">
+      <w:start w:val="1"/>
+      <w:numFmt w:val="decimal"/>
+      <w:lvlText w:val="%9."/>
+      <w:lvlJc w:val="left"/>
+      <w:pPr>
+        <w:tabs>
+          <w:tab w:val="num" w:pos="6480"/>
+        </w:tabs>
+        <w:ind w:left="6480" w:hanging="360"/>
+      </w:pPr>
+    </w:lvl>
+  </w:abstractNum>
+  <w:abstractNum w:abstractNumId="1" w15:restartNumberingAfterBreak="0">
+    <w:nsid w:val="2D8F1295"/>
+    <w:multiLevelType w:val="hybridMultilevel"/>
+    <w:tmpl w:val="3148064E"/>
+    <w:lvl w:ilvl="0" w:tplc="080A0001">
+      <w:start w:val="1"/>
+      <w:numFmt w:val="bullet"/>
+      <w:lvlText w:val=""/>
+      <w:lvlJc w:val="left"/>
+      <w:pPr>
+        <w:ind w:left="720" w:hanging="360"/>
+      </w:pPr>
+      <w:rPr>
+        <w:rFonts w:ascii="Symbol" w:hAnsi="Symbol" w:hint="default"/>
+      </w:rPr>
+    </w:lvl>
+    <w:lvl w:ilvl="1" w:tplc="080A0003" w:tentative="1">
+      <w:start w:val="1"/>
+      <w:numFmt w:val="bullet"/>
+      <w:lvlText w:val="o"/>
+      <w:lvlJc w:val="left"/>
+      <w:pPr>
+        <w:ind w:left="1440" w:hanging="360"/>
+      </w:pPr>
+      <w:rPr>
+        <w:rFonts w:ascii="Courier New" w:hAnsi="Courier New" w:cs="Courier New" w:hint="default"/>
+      </w:rPr>
+    </w:lvl>
+    <w:lvl w:ilvl="2" w:tplc="080A0005" w:tentative="1">
+      <w:start w:val="1"/>
+      <w:numFmt w:val="bullet"/>
+      <w:lvlText w:val=""/>
+      <w:lvlJc w:val="left"/>
+      <w:pPr>
+        <w:ind w:left="2160" w:hanging="360"/>
+      </w:pPr>
+      <w:rPr>
+        <w:rFonts w:ascii="Wingdings" w:hAnsi="Wingdings" w:hint="default"/>
+      </w:rPr>
+    </w:lvl>
+    <w:lvl w:ilvl="3" w:tplc="080A0001" w:tentative="1">
+      <w:start w:val="1"/>
+      <w:numFmt w:val="bullet"/>
+      <w:lvlText w:val=""/>
+      <w:lvlJc w:val="left"/>
+      <w:pPr>
+        <w:ind w:left="2880" w:hanging="360"/>
+      </w:pPr>
+      <w:rPr>
+        <w:rFonts w:ascii="Symbol" w:hAnsi="Symbol" w:hint="default"/>
+      </w:rPr>
+    </w:lvl>
+    <w:lvl w:ilvl="4" w:tplc="080A0003" w:tentative="1">
+      <w:start w:val="1"/>
+      <w:numFmt w:val="bullet"/>
+      <w:lvlText w:val="o"/>
+      <w:lvlJc w:val="left"/>
+      <w:pPr>
+        <w:ind w:left="3600" w:hanging="360"/>
+      </w:pPr>
+      <w:rPr>
+        <w:rFonts w:ascii="Courier New" w:hAnsi="Courier New" w:cs="Courier New" w:hint="default"/>
+      </w:rPr>
+    </w:lvl>
+    <w:lvl w:ilvl="5" w:tplc="080A0005" w:tentative="1">
+      <w:start w:val="1"/>
+      <w:numFmt w:val="bullet"/>
+      <w:lvlText w:val=""/>
+      <w:lvlJc w:val="left"/>
+      <w:pPr>
+        <w:ind w:left="4320" w:hanging="360"/>
+      </w:pPr>
+      <w:rPr>
+        <w:rFonts w:ascii="Wingdings" w:hAnsi="Wingdings" w:hint="default"/>
+      </w:rPr>
+    </w:lvl>
+    <w:lvl w:ilvl="6" w:tplc="080A0001" w:tentative="1">
+      <w:start w:val="1"/>
+      <w:numFmt w:val="bullet"/>
+      <w:lvlText w:val=""/>
+      <w:lvlJc w:val="left"/>
+      <w:pPr>
+        <w:ind w:left="5040" w:hanging="360"/>
+      </w:pPr>
+      <w:rPr>
+        <w:rFonts w:ascii="Symbol" w:hAnsi="Symbol" w:hint="default"/>
+      </w:rPr>
+    </w:lvl>
+    <w:lvl w:ilvl="7" w:tplc="080A0003" w:tentative="1">
+      <w:start w:val="1"/>
+      <w:numFmt w:val="bullet"/>
+      <w:lvlText w:val="o"/>
+      <w:lvlJc w:val="left"/>
+      <w:pPr>
+        <w:ind w:left="5760" w:hanging="360"/>
+      </w:pPr>
+      <w:rPr>
+        <w:rFonts w:ascii="Courier New" w:hAnsi="Courier New" w:cs="Courier New" w:hint="default"/>
+      </w:rPr>
+    </w:lvl>
+    <w:lvl w:ilvl="8" w:tplc="080A0005" w:tentative="1">
+      <w:start w:val="1"/>
+      <w:numFmt w:val="bullet"/>
+      <w:lvlText w:val=""/>
+      <w:lvlJc w:val="left"/>
+      <w:pPr>
+        <w:ind w:left="6480" w:hanging="360"/>
+      </w:pPr>
+      <w:rPr>
+        <w:rFonts w:ascii="Wingdings" w:hAnsi="Wingdings" w:hint="default"/>
+      </w:rPr>
+    </w:lvl>
+  </w:abstractNum>
+  <w:abstractNum w:abstractNumId="2" w15:restartNumberingAfterBreak="0">
+    <w:nsid w:val="48663002"/>
+    <w:multiLevelType w:val="multilevel"/>
+    <w:tmpl w:val="EEC8003E"/>
+    <w:lvl w:ilvl="0">
+      <w:start w:val="1"/>
+      <w:numFmt w:val="decimal"/>
+      <w:lvlText w:val="%1."/>
+      <w:lvlJc w:val="left"/>
+      <w:pPr>
+        <w:tabs>
+          <w:tab w:val="num" w:pos="720"/>
+        </w:tabs>
+        <w:ind w:left="720" w:hanging="360"/>
+      </w:pPr>
+    </w:lvl>
+    <w:lvl w:ilvl="1" w:tentative="1">
+      <w:start w:val="1"/>
+      <w:numFmt w:val="decimal"/>
+      <w:lvlText w:val="%2."/>
+      <w:lvlJc w:val="left"/>
+      <w:pPr>
+        <w:tabs>
+          <w:tab w:val="num" w:pos="1440"/>
+        </w:tabs>
+        <w:ind w:left="1440" w:hanging="360"/>
+      </w:pPr>
+    </w:lvl>
+    <w:lvl w:ilvl="2" w:tentative="1">
+      <w:start w:val="1"/>
+      <w:numFmt w:val="decimal"/>
+      <w:lvlText w:val="%3."/>
+      <w:lvlJc w:val="left"/>
+      <w:pPr>
+        <w:tabs>
+          <w:tab w:val="num" w:pos="2160"/>
+        </w:tabs>
+        <w:ind w:left="2160" w:hanging="360"/>
+      </w:pPr>
+    </w:lvl>
+    <w:lvl w:ilvl="3" w:tentative="1">
+      <w:start w:val="1"/>
+      <w:numFmt w:val="decimal"/>
+      <w:lvlText w:val="%4."/>
+      <w:lvlJc w:val="left"/>
+      <w:pPr>
+        <w:tabs>
+          <w:tab w:val="num" w:pos="2880"/>
+        </w:tabs>
+        <w:ind w:left="2880" w:hanging="360"/>
+      </w:pPr>
+    </w:lvl>
+    <w:lvl w:ilvl="4" w:tentative="1">
+      <w:start w:val="1"/>
+      <w:numFmt w:val="decimal"/>
+      <w:lvlText w:val="%5."/>
+      <w:lvlJc w:val="left"/>
+      <w:pPr>
+        <w:tabs>
+          <w:tab w:val="num" w:pos="3600"/>
+        </w:tabs>
+        <w:ind w:left="3600" w:hanging="360"/>
+      </w:pPr>
+    </w:lvl>
+    <w:lvl w:ilvl="5" w:tentative="1">
+      <w:start w:val="1"/>
+      <w:numFmt w:val="decimal"/>
+      <w:lvlText w:val="%6."/>
+      <w:lvlJc w:val="left"/>
+      <w:pPr>
+        <w:tabs>
+          <w:tab w:val="num" w:pos="4320"/>
+        </w:tabs>
+        <w:ind w:left="4320" w:hanging="360"/>
+      </w:pPr>
+    </w:lvl>
+    <w:lvl w:ilvl="6" w:tentative="1">
+      <w:start w:val="1"/>
+      <w:numFmt w:val="decimal"/>
+      <w:lvlText w:val="%7."/>
+      <w:lvlJc w:val="left"/>
+      <w:pPr>
+        <w:tabs>
+          <w:tab w:val="num" w:pos="5040"/>
+        </w:tabs>
+        <w:ind w:left="5040" w:hanging="360"/>
+      </w:pPr>
+    </w:lvl>
+    <w:lvl w:ilvl="7" w:tentative="1">
+      <w:start w:val="1"/>
+      <w:numFmt w:val="decimal"/>
+      <w:lvlText w:val="%8."/>
+      <w:lvlJc w:val="left"/>
+      <w:pPr>
+        <w:tabs>
+          <w:tab w:val="num" w:pos="5760"/>
+        </w:tabs>
+        <w:ind w:left="5760" w:hanging="360"/>
+      </w:pPr>
+    </w:lvl>
+    <w:lvl w:ilvl="8" w:tentative="1">
+      <w:start w:val="1"/>
+      <w:numFmt w:val="decimal"/>
+      <w:lvlText w:val="%9."/>
+      <w:lvlJc w:val="left"/>
+      <w:pPr>
+        <w:tabs>
+          <w:tab w:val="num" w:pos="6480"/>
+        </w:tabs>
+        <w:ind w:left="6480" w:hanging="360"/>
+      </w:pPr>
+    </w:lvl>
+  </w:abstractNum>
+  <w:num w:numId="1">
+    <w:abstractNumId w:val="1"/>
+  </w:num>
+  <w:num w:numId="2">
+    <w:abstractNumId w:val="0"/>
+  </w:num>
+  <w:num w:numId="3">
+    <w:abstractNumId w:val="2"/>
+  </w:num>
+</w:numbering>
 </file>
 
 <file path=word/styles.xml><?xml version="1.0" encoding="utf-8"?>
@@ -997,6 +2019,46 @@
       <w:szCs w:val="32"/>
     </w:rPr>
   </w:style>
+  <w:style w:type="paragraph" w:styleId="Prrafodelista">
+    <w:name w:val="List Paragraph"/>
+    <w:basedOn w:val="Normal"/>
+    <w:uiPriority w:val="34"/>
+    <w:qFormat/>
+    <w:rsid w:val="00C7513E"/>
+    <w:pPr>
+      <w:ind w:left="720"/>
+      <w:contextualSpacing/>
+    </w:pPr>
+  </w:style>
+  <w:style w:type="paragraph" w:styleId="NormalWeb">
+    <w:name w:val="Normal (Web)"/>
+    <w:basedOn w:val="Normal"/>
+    <w:uiPriority w:val="99"/>
+    <w:semiHidden/>
+    <w:unhideWhenUsed/>
+    <w:rsid w:val="009E067A"/>
+    <w:pPr>
+      <w:spacing w:before="100" w:beforeAutospacing="1" w:after="100" w:afterAutospacing="1" w:line="240" w:lineRule="auto"/>
+    </w:pPr>
+    <w:rPr>
+      <w:rFonts w:ascii="Times New Roman" w:eastAsia="Times New Roman" w:hAnsi="Times New Roman" w:cs="Times New Roman"/>
+      <w:sz w:val="24"/>
+      <w:szCs w:val="24"/>
+      <w:lang w:eastAsia="es-MX"/>
+    </w:rPr>
+  </w:style>
+  <w:style w:type="character" w:styleId="Hipervnculo">
+    <w:name w:val="Hyperlink"/>
+    <w:basedOn w:val="Fuentedeprrafopredeter"/>
+    <w:uiPriority w:val="99"/>
+    <w:semiHidden/>
+    <w:unhideWhenUsed/>
+    <w:rsid w:val="00AB780F"/>
+    <w:rPr>
+      <w:color w:val="0000FF"/>
+      <w:u w:val="single"/>
+    </w:rPr>
+  </w:style>
 </w:styles>
 </file>
 

</xml_diff>